<commit_message>
Add answer in VideoCase1 and remove Exercise question from this directory
</commit_message>
<xml_diff>
--- a/assignments/VideoCase01_MapReduce.docx
+++ b/assignments/VideoCase01_MapReduce.docx
@@ -1,6 +1,6 @@
 
 <file path=word/document.xml><?xml version="1.0" encoding="utf-8"?>
-<w:document xmlns:wpc="http://schemas.microsoft.com/office/word/2010/wordprocessingCanvas" xmlns:cx="http://schemas.microsoft.com/office/drawing/2014/chartex" xmlns:cx1="http://schemas.microsoft.com/office/drawing/2015/9/8/chartex" xmlns:cx2="http://schemas.microsoft.com/office/drawing/2015/10/21/chartex" xmlns:cx3="http://schemas.microsoft.com/office/drawing/2016/5/9/chartex" xmlns:cx4="http://schemas.microsoft.com/office/drawing/2016/5/10/chartex" xmlns:cx5="http://schemas.microsoft.com/office/drawing/2016/5/11/chartex" xmlns:mc="http://schemas.openxmlformats.org/markup-compatibility/2006" xmlns:o="urn:schemas-microsoft-com:office:office" xmlns:r="http://schemas.openxmlformats.org/officeDocument/2006/relationships" xmlns:m="http://schemas.openxmlformats.org/officeDocument/2006/math" xmlns:v="urn:schemas-microsoft-com:vml" xmlns:wp14="http://schemas.microsoft.com/office/word/2010/wordprocessingDrawing" xmlns:wp="http://schemas.openxmlformats.org/drawingml/2006/wordprocessingDrawing" xmlns:w10="urn:schemas-microsoft-com:office:word" xmlns:w="http://schemas.openxmlformats.org/wordprocessingml/2006/main" xmlns:w14="http://schemas.microsoft.com/office/word/2010/wordml" xmlns:w15="http://schemas.microsoft.com/office/word/2012/wordml" xmlns:w16se="http://schemas.microsoft.com/office/word/2015/wordml/symex" xmlns:wpg="http://schemas.microsoft.com/office/word/2010/wordprocessingGroup" xmlns:wpi="http://schemas.microsoft.com/office/word/2010/wordprocessingInk" xmlns:wne="http://schemas.microsoft.com/office/word/2006/wordml" xmlns:wps="http://schemas.microsoft.com/office/word/2010/wordprocessingShape" mc:Ignorable="w14 w15 w16se wp14">
+<w:document xmlns:wpc="http://schemas.microsoft.com/office/word/2010/wordprocessingCanvas" xmlns:cx="http://schemas.microsoft.com/office/drawing/2014/chartex" xmlns:cx1="http://schemas.microsoft.com/office/drawing/2015/9/8/chartex" xmlns:cx2="http://schemas.microsoft.com/office/drawing/2015/10/21/chartex" xmlns:cx3="http://schemas.microsoft.com/office/drawing/2016/5/9/chartex" xmlns:cx4="http://schemas.microsoft.com/office/drawing/2016/5/10/chartex" xmlns:cx5="http://schemas.microsoft.com/office/drawing/2016/5/11/chartex" xmlns:cx6="http://schemas.microsoft.com/office/drawing/2016/5/12/chartex" xmlns:cx7="http://schemas.microsoft.com/office/drawing/2016/5/13/chartex" xmlns:cx8="http://schemas.microsoft.com/office/drawing/2016/5/14/chartex" xmlns:mc="http://schemas.openxmlformats.org/markup-compatibility/2006" xmlns:aink="http://schemas.microsoft.com/office/drawing/2016/ink" xmlns:am3d="http://schemas.microsoft.com/office/drawing/2017/model3d" xmlns:o="urn:schemas-microsoft-com:office:office" xmlns:r="http://schemas.openxmlformats.org/officeDocument/2006/relationships" xmlns:m="http://schemas.openxmlformats.org/officeDocument/2006/math" xmlns:v="urn:schemas-microsoft-com:vml" xmlns:wp14="http://schemas.microsoft.com/office/word/2010/wordprocessingDrawing" xmlns:wp="http://schemas.openxmlformats.org/drawingml/2006/wordprocessingDrawing" xmlns:w10="urn:schemas-microsoft-com:office:word" xmlns:w="http://schemas.openxmlformats.org/wordprocessingml/2006/main" xmlns:w14="http://schemas.microsoft.com/office/word/2010/wordml" xmlns:w15="http://schemas.microsoft.com/office/word/2012/wordml" xmlns:w16cid="http://schemas.microsoft.com/office/word/2016/wordml/cid" xmlns:w16se="http://schemas.microsoft.com/office/word/2015/wordml/symex" xmlns:wpg="http://schemas.microsoft.com/office/word/2010/wordprocessingGroup" xmlns:wpi="http://schemas.microsoft.com/office/word/2010/wordprocessingInk" xmlns:wne="http://schemas.microsoft.com/office/word/2006/wordml" xmlns:wps="http://schemas.microsoft.com/office/word/2010/wordprocessingShape" mc:Ignorable="w14 w15 w16se w16cid wp14">
   <w:body>
     <w:p>
       <w:pPr>
@@ -60,22 +60,111 @@
         <w:t xml:space="preserve"> 1</w:t>
       </w:r>
     </w:p>
+    <w:tbl>
+      <w:tblPr>
+        <w:tblStyle w:val="TableGrid"/>
+        <w:tblW w:w="0" w:type="auto"/>
+        <w:tblLook w:val="04A0" w:firstRow="1" w:lastRow="0" w:firstColumn="1" w:lastColumn="0" w:noHBand="0" w:noVBand="1"/>
+      </w:tblPr>
+      <w:tblGrid>
+        <w:gridCol w:w="9350"/>
+      </w:tblGrid>
+      <w:tr>
+        <w:tc>
+          <w:tcPr>
+            <w:tcW w:w="9350" w:type="dxa"/>
+          </w:tcPr>
+          <w:p>
+            <w:pPr>
+              <w:jc w:val="center"/>
+              <w:rPr>
+                <w:rFonts w:ascii="Times New Roman" w:hAnsi="Times New Roman" w:cs="Times New Roman"/>
+                <w:b/>
+                <w:sz w:val="32"/>
+                <w:szCs w:val="32"/>
+              </w:rPr>
+            </w:pPr>
+            <w:r>
+              <w:rPr>
+                <w:rFonts w:ascii="Times New Roman" w:hAnsi="Times New Roman" w:cs="Times New Roman"/>
+                <w:b/>
+                <w:sz w:val="32"/>
+                <w:szCs w:val="32"/>
+              </w:rPr>
+              <w:t xml:space="preserve">Submitted by: </w:t>
+            </w:r>
+            <w:r>
+              <w:rPr>
+                <w:rFonts w:ascii="Times New Roman" w:hAnsi="Times New Roman" w:cs="Times New Roman"/>
+                <w:bCs/>
+                <w:sz w:val="32"/>
+                <w:szCs w:val="32"/>
+              </w:rPr>
+              <w:t xml:space="preserve">Abdullah Al </w:t>
+            </w:r>
+            <w:proofErr w:type="spellStart"/>
+            <w:r>
+              <w:rPr>
+                <w:rFonts w:ascii="Times New Roman" w:hAnsi="Times New Roman" w:cs="Times New Roman"/>
+                <w:bCs/>
+                <w:sz w:val="32"/>
+                <w:szCs w:val="32"/>
+              </w:rPr>
+              <w:t>Raqibul</w:t>
+            </w:r>
+            <w:proofErr w:type="spellEnd"/>
+            <w:r>
+              <w:rPr>
+                <w:rFonts w:ascii="Times New Roman" w:hAnsi="Times New Roman" w:cs="Times New Roman"/>
+                <w:bCs/>
+                <w:sz w:val="32"/>
+                <w:szCs w:val="32"/>
+              </w:rPr>
+              <w:t xml:space="preserve"> Islam</w:t>
+            </w:r>
+          </w:p>
+          <w:p>
+            <w:pPr>
+              <w:jc w:val="center"/>
+              <w:rPr>
+                <w:rFonts w:ascii="Times New Roman" w:hAnsi="Times New Roman" w:cs="Times New Roman"/>
+                <w:b/>
+                <w:sz w:val="32"/>
+                <w:szCs w:val="32"/>
+              </w:rPr>
+            </w:pPr>
+            <w:r>
+              <w:rPr>
+                <w:rFonts w:ascii="Times New Roman" w:hAnsi="Times New Roman" w:cs="Times New Roman"/>
+                <w:b/>
+                <w:sz w:val="32"/>
+                <w:szCs w:val="32"/>
+              </w:rPr>
+              <w:t xml:space="preserve">UNCC ID: </w:t>
+            </w:r>
+            <w:r>
+              <w:rPr>
+                <w:rFonts w:ascii="Times New Roman" w:hAnsi="Times New Roman" w:cs="Times New Roman"/>
+                <w:bCs/>
+                <w:sz w:val="32"/>
+                <w:szCs w:val="32"/>
+              </w:rPr>
+              <w:t>801151189</w:t>
+            </w:r>
+          </w:p>
+        </w:tc>
+      </w:tr>
+    </w:tbl>
     <w:p>
       <w:pPr>
-        <w:rPr>
-          <w:rFonts w:ascii="Times New Roman" w:hAnsi="Times New Roman" w:cs="Times New Roman"/>
-          <w:sz w:val="24"/>
-          <w:szCs w:val="32"/>
-        </w:rPr>
-      </w:pPr>
-      <w:r>
-        <w:rPr>
-          <w:rFonts w:ascii="Times New Roman" w:hAnsi="Times New Roman" w:cs="Times New Roman"/>
-          <w:sz w:val="24"/>
-          <w:szCs w:val="32"/>
-        </w:rPr>
-        <w:t>Watch following videos:</w:t>
-      </w:r>
+        <w:jc w:val="center"/>
+        <w:rPr>
+          <w:rFonts w:ascii="Times New Roman" w:hAnsi="Times New Roman" w:cs="Times New Roman"/>
+          <w:b/>
+          <w:sz w:val="32"/>
+          <w:szCs w:val="32"/>
+        </w:rPr>
+      </w:pPr>
     </w:p>
     <w:p>
       <w:pPr>
@@ -88,25 +177,20 @@
       <w:r>
         <w:rPr>
           <w:rFonts w:ascii="Times New Roman" w:hAnsi="Times New Roman" w:cs="Times New Roman"/>
-          <w:b/>
-          <w:sz w:val="24"/>
-          <w:szCs w:val="32"/>
-        </w:rPr>
-        <w:t>Video 1</w:t>
-      </w:r>
-      <w:r>
-        <w:rPr>
-          <w:rFonts w:ascii="Times New Roman" w:hAnsi="Times New Roman" w:cs="Times New Roman"/>
-          <w:sz w:val="24"/>
-          <w:szCs w:val="32"/>
-        </w:rPr>
-        <w:t xml:space="preserve">: </w:t>
-      </w:r>
-      <w:r>
-        <w:t>https://www.youtube.com/watch?v=n64LnzXQXN0</w:t>
+          <w:sz w:val="24"/>
+          <w:szCs w:val="32"/>
+        </w:rPr>
+        <w:t>Watch following videos:</w:t>
       </w:r>
     </w:p>
     <w:p>
+      <w:pPr>
+        <w:rPr>
+          <w:rFonts w:ascii="Times New Roman" w:hAnsi="Times New Roman" w:cs="Times New Roman"/>
+          <w:sz w:val="24"/>
+          <w:szCs w:val="32"/>
+        </w:rPr>
+      </w:pPr>
       <w:r>
         <w:rPr>
           <w:rFonts w:ascii="Times New Roman" w:hAnsi="Times New Roman" w:cs="Times New Roman"/>
@@ -114,6 +198,33 @@
           <w:sz w:val="24"/>
           <w:szCs w:val="32"/>
         </w:rPr>
+        <w:t>Video 1</w:t>
+      </w:r>
+      <w:r>
+        <w:rPr>
+          <w:rFonts w:ascii="Times New Roman" w:hAnsi="Times New Roman" w:cs="Times New Roman"/>
+          <w:sz w:val="24"/>
+          <w:szCs w:val="32"/>
+        </w:rPr>
+        <w:t xml:space="preserve">: </w:t>
+      </w:r>
+      <w:hyperlink r:id="rId5" w:history="1">
+        <w:r>
+          <w:rPr>
+            <w:rStyle w:val="Hyperlink"/>
+          </w:rPr>
+          <w:t>https://www.youtube.com/watch?v=n64LnzXQXN0</w:t>
+        </w:r>
+      </w:hyperlink>
+    </w:p>
+    <w:p>
+      <w:r>
+        <w:rPr>
+          <w:rFonts w:ascii="Times New Roman" w:hAnsi="Times New Roman" w:cs="Times New Roman"/>
+          <w:b/>
+          <w:sz w:val="24"/>
+          <w:szCs w:val="32"/>
+        </w:rPr>
         <w:t>Video 2</w:t>
       </w:r>
       <w:r>
@@ -124,7 +235,7 @@
         </w:rPr>
         <w:t xml:space="preserve">: </w:t>
       </w:r>
-      <w:hyperlink r:id="rId5" w:history="1">
+      <w:hyperlink r:id="rId6" w:history="1">
         <w:r>
           <w:rPr>
             <w:rStyle w:val="Hyperlink"/>
@@ -141,8 +252,6 @@
           <w:szCs w:val="32"/>
         </w:rPr>
       </w:pPr>
-      <w:bookmarkStart w:id="0" w:name="_GoBack"/>
-      <w:bookmarkEnd w:id="0"/>
       <w:r>
         <w:rPr>
           <w:rFonts w:ascii="Times New Roman" w:hAnsi="Times New Roman" w:cs="Times New Roman"/>
@@ -228,6 +337,290 @@
         <w:t>Give some advantages of using MapReduce</w:t>
       </w:r>
     </w:p>
+    <w:tbl>
+      <w:tblPr>
+        <w:tblStyle w:val="TableGrid"/>
+        <w:tblW w:w="0" w:type="auto"/>
+        <w:tblLook w:val="04A0" w:firstRow="1" w:lastRow="0" w:firstColumn="1" w:lastColumn="0" w:noHBand="0" w:noVBand="1"/>
+      </w:tblPr>
+      <w:tblGrid>
+        <w:gridCol w:w="9350"/>
+      </w:tblGrid>
+      <w:tr>
+        <w:tc>
+          <w:tcPr>
+            <w:tcW w:w="9350" w:type="dxa"/>
+          </w:tcPr>
+          <w:p>
+            <w:pPr>
+              <w:rPr>
+                <w:rFonts w:ascii="Times New Roman" w:hAnsi="Times New Roman" w:cs="Times New Roman"/>
+                <w:sz w:val="24"/>
+                <w:szCs w:val="32"/>
+              </w:rPr>
+            </w:pPr>
+            <w:r>
+              <w:rPr>
+                <w:rFonts w:ascii="Times New Roman" w:hAnsi="Times New Roman" w:cs="Times New Roman"/>
+                <w:sz w:val="24"/>
+                <w:szCs w:val="32"/>
+              </w:rPr>
+              <w:t xml:space="preserve">There </w:t>
+            </w:r>
+            <w:r>
+              <w:rPr>
+                <w:rFonts w:ascii="Times New Roman" w:hAnsi="Times New Roman" w:cs="Times New Roman"/>
+                <w:sz w:val="24"/>
+                <w:szCs w:val="32"/>
+              </w:rPr>
+              <w:t xml:space="preserve">are numerous advantages of using </w:t>
+            </w:r>
+            <w:r>
+              <w:rPr>
+                <w:rFonts w:ascii="Times New Roman" w:hAnsi="Times New Roman" w:cs="Times New Roman"/>
+                <w:sz w:val="24"/>
+                <w:szCs w:val="32"/>
+              </w:rPr>
+              <w:t>MapReduce</w:t>
+            </w:r>
+            <w:r>
+              <w:rPr>
+                <w:rFonts w:ascii="Times New Roman" w:hAnsi="Times New Roman" w:cs="Times New Roman"/>
+                <w:sz w:val="24"/>
+                <w:szCs w:val="32"/>
+              </w:rPr>
+              <w:t xml:space="preserve"> in wide ranges of applications. Among them here is the few notably,</w:t>
+            </w:r>
+          </w:p>
+          <w:p>
+            <w:pPr>
+              <w:pStyle w:val="ListParagraph"/>
+              <w:numPr>
+                <w:ilvl w:val="0"/>
+                <w:numId w:val="4"/>
+              </w:numPr>
+              <w:rPr>
+                <w:rFonts w:ascii="Times New Roman" w:hAnsi="Times New Roman" w:cs="Times New Roman"/>
+                <w:sz w:val="24"/>
+                <w:szCs w:val="32"/>
+              </w:rPr>
+            </w:pPr>
+            <w:r>
+              <w:rPr>
+                <w:rFonts w:ascii="Times New Roman" w:hAnsi="Times New Roman" w:cs="Times New Roman"/>
+                <w:sz w:val="24"/>
+                <w:szCs w:val="32"/>
+              </w:rPr>
+              <w:t xml:space="preserve">Scalability: Surely this should be the top reason of using </w:t>
+            </w:r>
+            <w:r>
+              <w:rPr>
+                <w:rFonts w:ascii="Times New Roman" w:hAnsi="Times New Roman" w:cs="Times New Roman"/>
+                <w:sz w:val="24"/>
+                <w:szCs w:val="32"/>
+              </w:rPr>
+              <w:t>MapReduce</w:t>
+            </w:r>
+            <w:r>
+              <w:rPr>
+                <w:rFonts w:ascii="Times New Roman" w:hAnsi="Times New Roman" w:cs="Times New Roman"/>
+                <w:sz w:val="24"/>
+                <w:szCs w:val="32"/>
+              </w:rPr>
+              <w:t xml:space="preserve"> in any application. </w:t>
+            </w:r>
+            <w:r>
+              <w:rPr>
+                <w:rFonts w:ascii="Times New Roman" w:hAnsi="Times New Roman" w:cs="Times New Roman"/>
+                <w:sz w:val="24"/>
+                <w:szCs w:val="32"/>
+              </w:rPr>
+              <w:t>High scalability comes through the ability of storing and distributing the data and processing efforts among lots of servers.</w:t>
+            </w:r>
+          </w:p>
+          <w:p>
+            <w:pPr>
+              <w:pStyle w:val="ListParagraph"/>
+              <w:numPr>
+                <w:ilvl w:val="0"/>
+                <w:numId w:val="4"/>
+              </w:numPr>
+              <w:rPr>
+                <w:rFonts w:ascii="Times New Roman" w:hAnsi="Times New Roman" w:cs="Times New Roman"/>
+                <w:sz w:val="24"/>
+                <w:szCs w:val="32"/>
+              </w:rPr>
+            </w:pPr>
+            <w:r>
+              <w:rPr>
+                <w:rFonts w:ascii="Times New Roman" w:hAnsi="Times New Roman" w:cs="Times New Roman"/>
+                <w:sz w:val="24"/>
+                <w:szCs w:val="32"/>
+              </w:rPr>
+              <w:t>Fastness</w:t>
+            </w:r>
+            <w:r>
+              <w:rPr>
+                <w:rFonts w:ascii="Times New Roman" w:hAnsi="Times New Roman" w:cs="Times New Roman"/>
+                <w:sz w:val="24"/>
+                <w:szCs w:val="32"/>
+              </w:rPr>
+              <w:t xml:space="preserve">: </w:t>
+            </w:r>
+            <w:r>
+              <w:rPr>
+                <w:rFonts w:ascii="Times New Roman" w:hAnsi="Times New Roman" w:cs="Times New Roman"/>
+                <w:sz w:val="24"/>
+                <w:szCs w:val="32"/>
+              </w:rPr>
+              <w:t>MapReduce application can utilize distributed file system which accelerate the processing speed of a server, compare with storing the whole data in a single file system.</w:t>
+            </w:r>
+          </w:p>
+          <w:p>
+            <w:pPr>
+              <w:pStyle w:val="ListParagraph"/>
+              <w:numPr>
+                <w:ilvl w:val="0"/>
+                <w:numId w:val="4"/>
+              </w:numPr>
+              <w:rPr>
+                <w:rFonts w:ascii="Times New Roman" w:hAnsi="Times New Roman" w:cs="Times New Roman"/>
+                <w:sz w:val="24"/>
+                <w:szCs w:val="32"/>
+              </w:rPr>
+            </w:pPr>
+            <w:r>
+              <w:rPr>
+                <w:rFonts w:ascii="Times New Roman" w:hAnsi="Times New Roman" w:cs="Times New Roman"/>
+                <w:sz w:val="24"/>
+                <w:szCs w:val="32"/>
+              </w:rPr>
+              <w:t>Cost-effectiveness</w:t>
+            </w:r>
+            <w:r>
+              <w:rPr>
+                <w:rFonts w:ascii="Times New Roman" w:hAnsi="Times New Roman" w:cs="Times New Roman"/>
+                <w:sz w:val="24"/>
+                <w:szCs w:val="32"/>
+              </w:rPr>
+              <w:t xml:space="preserve">: </w:t>
+            </w:r>
+            <w:r>
+              <w:rPr>
+                <w:rFonts w:ascii="Times New Roman" w:hAnsi="Times New Roman" w:cs="Times New Roman"/>
+                <w:sz w:val="24"/>
+                <w:szCs w:val="32"/>
+              </w:rPr>
+              <w:t>MapReduce</w:t>
+            </w:r>
+            <w:r>
+              <w:rPr>
+                <w:rFonts w:ascii="Times New Roman" w:hAnsi="Times New Roman" w:cs="Times New Roman"/>
+                <w:sz w:val="24"/>
+                <w:szCs w:val="32"/>
+              </w:rPr>
+              <w:t xml:space="preserve"> is a very much </w:t>
+            </w:r>
+            <w:r>
+              <w:rPr>
+                <w:rFonts w:ascii="Times New Roman" w:hAnsi="Times New Roman" w:cs="Times New Roman"/>
+                <w:sz w:val="24"/>
+                <w:szCs w:val="32"/>
+              </w:rPr>
+              <w:t>cost-effective</w:t>
+            </w:r>
+            <w:r>
+              <w:rPr>
+                <w:rFonts w:ascii="Times New Roman" w:hAnsi="Times New Roman" w:cs="Times New Roman"/>
+                <w:sz w:val="24"/>
+                <w:szCs w:val="32"/>
+              </w:rPr>
+              <w:t xml:space="preserve"> solution for the applications </w:t>
+            </w:r>
+            <w:r>
+              <w:rPr>
+                <w:rFonts w:ascii="Times New Roman" w:hAnsi="Times New Roman" w:cs="Times New Roman"/>
+                <w:sz w:val="24"/>
+                <w:szCs w:val="32"/>
+              </w:rPr>
+              <w:t>that need to store and process data of exponential growths.</w:t>
+            </w:r>
+          </w:p>
+          <w:p>
+            <w:pPr>
+              <w:pStyle w:val="ListParagraph"/>
+              <w:numPr>
+                <w:ilvl w:val="0"/>
+                <w:numId w:val="4"/>
+              </w:numPr>
+              <w:rPr>
+                <w:rFonts w:ascii="Times New Roman" w:hAnsi="Times New Roman" w:cs="Times New Roman"/>
+                <w:sz w:val="24"/>
+                <w:szCs w:val="32"/>
+              </w:rPr>
+            </w:pPr>
+            <w:r>
+              <w:rPr>
+                <w:rFonts w:ascii="Times New Roman" w:hAnsi="Times New Roman" w:cs="Times New Roman"/>
+                <w:sz w:val="24"/>
+                <w:szCs w:val="32"/>
+              </w:rPr>
+              <w:t xml:space="preserve">Wide variety of usefulness: </w:t>
+            </w:r>
+            <w:r>
+              <w:rPr>
+                <w:rFonts w:ascii="Times New Roman" w:hAnsi="Times New Roman" w:cs="Times New Roman"/>
+                <w:sz w:val="24"/>
+                <w:szCs w:val="32"/>
+              </w:rPr>
+              <w:t>Any application that has huge chunk of unstructured data</w:t>
+            </w:r>
+            <w:r>
+              <w:rPr>
+                <w:rFonts w:ascii="Times New Roman" w:hAnsi="Times New Roman" w:cs="Times New Roman"/>
+                <w:sz w:val="24"/>
+                <w:szCs w:val="32"/>
+              </w:rPr>
+              <w:t>,</w:t>
+            </w:r>
+            <w:r>
+              <w:rPr>
+                <w:rFonts w:ascii="Times New Roman" w:hAnsi="Times New Roman" w:cs="Times New Roman"/>
+                <w:sz w:val="24"/>
+                <w:szCs w:val="32"/>
+              </w:rPr>
+              <w:t xml:space="preserve"> can utilize the </w:t>
+            </w:r>
+            <w:r>
+              <w:rPr>
+                <w:rFonts w:ascii="Times New Roman" w:hAnsi="Times New Roman" w:cs="Times New Roman"/>
+                <w:sz w:val="24"/>
+                <w:szCs w:val="32"/>
+              </w:rPr>
+              <w:t>MapReduce functionality</w:t>
+            </w:r>
+            <w:r>
+              <w:rPr>
+                <w:rFonts w:ascii="Times New Roman" w:hAnsi="Times New Roman" w:cs="Times New Roman"/>
+                <w:sz w:val="24"/>
+                <w:szCs w:val="32"/>
+              </w:rPr>
+              <w:t>.</w:t>
+            </w:r>
+          </w:p>
+        </w:tc>
+      </w:tr>
+    </w:tbl>
+    <w:p>
+      <w:pPr>
+        <w:pStyle w:val="ListParagraph"/>
+        <w:rPr>
+          <w:rFonts w:ascii="Times New Roman" w:hAnsi="Times New Roman" w:cs="Times New Roman"/>
+          <w:sz w:val="24"/>
+          <w:szCs w:val="32"/>
+        </w:rPr>
+      </w:pPr>
+    </w:p>
     <w:p>
       <w:pPr>
         <w:pStyle w:val="ListParagraph"/>
@@ -298,6 +691,121 @@
         <w:t xml:space="preserve"> their intermediate outputs </w:t>
       </w:r>
     </w:p>
+    <w:tbl>
+      <w:tblPr>
+        <w:tblStyle w:val="TableGrid"/>
+        <w:tblW w:w="0" w:type="auto"/>
+        <w:tblLook w:val="04A0" w:firstRow="1" w:lastRow="0" w:firstColumn="1" w:lastColumn="0" w:noHBand="0" w:noVBand="1"/>
+      </w:tblPr>
+      <w:tblGrid>
+        <w:gridCol w:w="9350"/>
+      </w:tblGrid>
+      <w:tr>
+        <w:tc>
+          <w:tcPr>
+            <w:tcW w:w="9350" w:type="dxa"/>
+          </w:tcPr>
+          <w:p>
+            <w:pPr>
+              <w:rPr>
+                <w:rFonts w:ascii="Times New Roman" w:hAnsi="Times New Roman" w:cs="Times New Roman"/>
+                <w:sz w:val="24"/>
+                <w:szCs w:val="32"/>
+              </w:rPr>
+            </w:pPr>
+            <w:r>
+              <w:rPr>
+                <w:rFonts w:ascii="Times New Roman" w:hAnsi="Times New Roman" w:cs="Times New Roman"/>
+                <w:sz w:val="24"/>
+                <w:szCs w:val="32"/>
+              </w:rPr>
+              <w:t>MapReduce executes in two steps,</w:t>
+            </w:r>
+          </w:p>
+          <w:p>
+            <w:pPr>
+              <w:pStyle w:val="ListParagraph"/>
+              <w:numPr>
+                <w:ilvl w:val="0"/>
+                <w:numId w:val="5"/>
+              </w:numPr>
+              <w:rPr>
+                <w:rFonts w:ascii="Times New Roman" w:hAnsi="Times New Roman" w:cs="Times New Roman"/>
+                <w:sz w:val="24"/>
+                <w:szCs w:val="32"/>
+              </w:rPr>
+            </w:pPr>
+            <w:r>
+              <w:rPr>
+                <w:rFonts w:ascii="Times New Roman" w:hAnsi="Times New Roman" w:cs="Times New Roman"/>
+                <w:sz w:val="24"/>
+                <w:szCs w:val="32"/>
+              </w:rPr>
+              <w:t>Map step: In this step, unstructured data is been processed and saved to the Hadoop File System (HDFS). The main goal is to process the data and create small chunks of relative data.</w:t>
+            </w:r>
+          </w:p>
+          <w:p>
+            <w:pPr>
+              <w:pStyle w:val="ListParagraph"/>
+              <w:numPr>
+                <w:ilvl w:val="0"/>
+                <w:numId w:val="5"/>
+              </w:numPr>
+              <w:rPr>
+                <w:rFonts w:ascii="Times New Roman" w:hAnsi="Times New Roman" w:cs="Times New Roman"/>
+                <w:sz w:val="24"/>
+                <w:szCs w:val="32"/>
+              </w:rPr>
+            </w:pPr>
+            <w:r>
+              <w:rPr>
+                <w:rFonts w:ascii="Times New Roman" w:hAnsi="Times New Roman" w:cs="Times New Roman"/>
+                <w:sz w:val="24"/>
+                <w:szCs w:val="32"/>
+              </w:rPr>
+              <w:t>Reduce step: Reduce phase take the input from the output generated in the map stage. Mostly apply the business logic in this step to retrieve more meaningful information.</w:t>
+            </w:r>
+          </w:p>
+          <w:p>
+            <w:pPr>
+              <w:rPr>
+                <w:rFonts w:ascii="Times New Roman" w:hAnsi="Times New Roman" w:cs="Times New Roman"/>
+                <w:sz w:val="24"/>
+                <w:szCs w:val="32"/>
+              </w:rPr>
+            </w:pPr>
+          </w:p>
+          <w:p>
+            <w:pPr>
+              <w:rPr>
+                <w:rFonts w:ascii="Times New Roman" w:hAnsi="Times New Roman" w:cs="Times New Roman"/>
+                <w:sz w:val="24"/>
+                <w:szCs w:val="32"/>
+              </w:rPr>
+            </w:pPr>
+            <w:r>
+              <w:rPr>
+                <w:rFonts w:ascii="Times New Roman" w:hAnsi="Times New Roman" w:cs="Times New Roman"/>
+                <w:sz w:val="24"/>
+                <w:szCs w:val="32"/>
+              </w:rPr>
+              <w:lastRenderedPageBreak/>
+              <w:t>In the video 2, a MapReduce example demonstrated where in the mapper phase, raw data has been broken into chunks and distributed among the mapper nodes. All the mappers run parallelly and produced indexed data as the output.</w:t>
+            </w:r>
+          </w:p>
+        </w:tc>
+      </w:tr>
+    </w:tbl>
+    <w:p>
+      <w:pPr>
+        <w:pStyle w:val="ListParagraph"/>
+        <w:rPr>
+          <w:rFonts w:ascii="Times New Roman" w:hAnsi="Times New Roman" w:cs="Times New Roman"/>
+          <w:sz w:val="24"/>
+          <w:szCs w:val="32"/>
+        </w:rPr>
+      </w:pPr>
+    </w:p>
     <w:p>
       <w:pPr>
         <w:pStyle w:val="ListParagraph"/>
@@ -352,6 +860,124 @@
         <w:t>?</w:t>
       </w:r>
     </w:p>
+    <w:tbl>
+      <w:tblPr>
+        <w:tblStyle w:val="TableGrid"/>
+        <w:tblW w:w="0" w:type="auto"/>
+        <w:tblLook w:val="04A0" w:firstRow="1" w:lastRow="0" w:firstColumn="1" w:lastColumn="0" w:noHBand="0" w:noVBand="1"/>
+      </w:tblPr>
+      <w:tblGrid>
+        <w:gridCol w:w="9350"/>
+      </w:tblGrid>
+      <w:tr>
+        <w:tc>
+          <w:tcPr>
+            <w:tcW w:w="9350" w:type="dxa"/>
+          </w:tcPr>
+          <w:p>
+            <w:pPr>
+              <w:rPr>
+                <w:rFonts w:ascii="Times New Roman" w:hAnsi="Times New Roman" w:cs="Times New Roman"/>
+                <w:sz w:val="24"/>
+                <w:szCs w:val="32"/>
+              </w:rPr>
+            </w:pPr>
+            <w:r>
+              <w:rPr>
+                <w:rFonts w:ascii="Times New Roman" w:hAnsi="Times New Roman" w:cs="Times New Roman"/>
+                <w:sz w:val="24"/>
+                <w:szCs w:val="32"/>
+              </w:rPr>
+              <w:t>In the video 2,</w:t>
+            </w:r>
+            <w:r>
+              <w:rPr>
+                <w:rFonts w:ascii="Times New Roman" w:hAnsi="Times New Roman" w:cs="Times New Roman"/>
+                <w:sz w:val="24"/>
+                <w:szCs w:val="32"/>
+              </w:rPr>
+              <w:t xml:space="preserve"> </w:t>
+            </w:r>
+            <w:r>
+              <w:rPr>
+                <w:rFonts w:ascii="Times New Roman" w:hAnsi="Times New Roman" w:cs="Times New Roman"/>
+                <w:sz w:val="24"/>
+                <w:szCs w:val="32"/>
+              </w:rPr>
+              <w:t xml:space="preserve">the Reducer phase receive the indexed data (by store) as input, from the mappers. Each </w:t>
+            </w:r>
+            <w:r>
+              <w:rPr>
+                <w:rFonts w:ascii="Times New Roman" w:hAnsi="Times New Roman" w:cs="Times New Roman"/>
+                <w:sz w:val="24"/>
+                <w:szCs w:val="32"/>
+              </w:rPr>
+              <w:t>store</w:t>
+            </w:r>
+            <w:r>
+              <w:rPr>
+                <w:rFonts w:ascii="Times New Roman" w:hAnsi="Times New Roman" w:cs="Times New Roman"/>
+                <w:sz w:val="24"/>
+                <w:szCs w:val="32"/>
+              </w:rPr>
+              <w:t xml:space="preserve"> (i.e. NYC, MIAMI, LA, etc.) </w:t>
+            </w:r>
+            <w:r>
+              <w:rPr>
+                <w:rFonts w:ascii="Times New Roman" w:hAnsi="Times New Roman" w:cs="Times New Roman"/>
+                <w:sz w:val="24"/>
+                <w:szCs w:val="32"/>
+              </w:rPr>
+              <w:t xml:space="preserve">is </w:t>
+            </w:r>
+            <w:r>
+              <w:rPr>
+                <w:rFonts w:ascii="Times New Roman" w:hAnsi="Times New Roman" w:cs="Times New Roman"/>
+                <w:sz w:val="24"/>
+                <w:szCs w:val="32"/>
+              </w:rPr>
+              <w:t xml:space="preserve">been assigned to a single reducer.  Reducers go to the mappers and receive the data of the corresponding stores. Once the reducer </w:t>
+            </w:r>
+            <w:r>
+              <w:rPr>
+                <w:rFonts w:ascii="Times New Roman" w:hAnsi="Times New Roman" w:cs="Times New Roman"/>
+                <w:sz w:val="24"/>
+                <w:szCs w:val="32"/>
+              </w:rPr>
+              <w:t>receives</w:t>
+            </w:r>
+            <w:r>
+              <w:rPr>
+                <w:rFonts w:ascii="Times New Roman" w:hAnsi="Times New Roman" w:cs="Times New Roman"/>
+                <w:sz w:val="24"/>
+                <w:szCs w:val="32"/>
+              </w:rPr>
+              <w:t xml:space="preserve"> the data, it combines each of the small chunk of data (by store) and </w:t>
+            </w:r>
+            <w:r>
+              <w:rPr>
+                <w:rFonts w:ascii="Times New Roman" w:hAnsi="Times New Roman" w:cs="Times New Roman"/>
+                <w:sz w:val="24"/>
+                <w:szCs w:val="32"/>
+              </w:rPr>
+              <w:t>do the aggregation for them.</w:t>
+            </w:r>
+          </w:p>
+        </w:tc>
+      </w:tr>
+    </w:tbl>
+    <w:p>
+      <w:pPr>
+        <w:pStyle w:val="ListParagraph"/>
+        <w:rPr>
+          <w:rFonts w:ascii="Times New Roman" w:hAnsi="Times New Roman" w:cs="Times New Roman"/>
+          <w:sz w:val="24"/>
+          <w:szCs w:val="32"/>
+        </w:rPr>
+      </w:pPr>
+      <w:bookmarkStart w:id="0" w:name="_GoBack"/>
+      <w:bookmarkEnd w:id="0"/>
+    </w:p>
     <w:p>
       <w:pPr>
         <w:pStyle w:val="ListParagraph"/>
@@ -390,6 +1016,140 @@
         <w:t xml:space="preserve"> that could use MapReduce to fasten their processing time</w:t>
       </w:r>
     </w:p>
+    <w:tbl>
+      <w:tblPr>
+        <w:tblStyle w:val="TableGrid"/>
+        <w:tblW w:w="0" w:type="auto"/>
+        <w:tblLook w:val="04A0" w:firstRow="1" w:lastRow="0" w:firstColumn="1" w:lastColumn="0" w:noHBand="0" w:noVBand="1"/>
+      </w:tblPr>
+      <w:tblGrid>
+        <w:gridCol w:w="9350"/>
+      </w:tblGrid>
+      <w:tr>
+        <w:tc>
+          <w:tcPr>
+            <w:tcW w:w="9350" w:type="dxa"/>
+          </w:tcPr>
+          <w:p>
+            <w:pPr>
+              <w:rPr>
+                <w:rFonts w:ascii="Times New Roman" w:hAnsi="Times New Roman" w:cs="Times New Roman"/>
+                <w:sz w:val="24"/>
+                <w:szCs w:val="32"/>
+              </w:rPr>
+            </w:pPr>
+            <w:r>
+              <w:rPr>
+                <w:rFonts w:ascii="Times New Roman" w:hAnsi="Times New Roman" w:cs="Times New Roman"/>
+                <w:sz w:val="24"/>
+                <w:szCs w:val="32"/>
+              </w:rPr>
+              <w:t>As I mentioned earlier, a</w:t>
+            </w:r>
+            <w:r>
+              <w:rPr>
+                <w:rFonts w:ascii="Times New Roman" w:hAnsi="Times New Roman" w:cs="Times New Roman"/>
+                <w:sz w:val="24"/>
+                <w:szCs w:val="32"/>
+              </w:rPr>
+              <w:t>ny application that has huge chunk of unstructured data</w:t>
+            </w:r>
+            <w:r>
+              <w:rPr>
+                <w:rFonts w:ascii="Times New Roman" w:hAnsi="Times New Roman" w:cs="Times New Roman"/>
+                <w:sz w:val="24"/>
+                <w:szCs w:val="32"/>
+              </w:rPr>
+              <w:t>,</w:t>
+            </w:r>
+            <w:r>
+              <w:rPr>
+                <w:rFonts w:ascii="Times New Roman" w:hAnsi="Times New Roman" w:cs="Times New Roman"/>
+                <w:sz w:val="24"/>
+                <w:szCs w:val="32"/>
+              </w:rPr>
+              <w:t xml:space="preserve"> can utilize the </w:t>
+            </w:r>
+            <w:r>
+              <w:rPr>
+                <w:rFonts w:ascii="Times New Roman" w:hAnsi="Times New Roman" w:cs="Times New Roman"/>
+                <w:sz w:val="24"/>
+                <w:szCs w:val="32"/>
+              </w:rPr>
+              <w:t>MapReduce</w:t>
+            </w:r>
+            <w:r>
+              <w:rPr>
+                <w:rFonts w:ascii="Times New Roman" w:hAnsi="Times New Roman" w:cs="Times New Roman"/>
+                <w:sz w:val="24"/>
+                <w:szCs w:val="32"/>
+              </w:rPr>
+              <w:t xml:space="preserve"> functionality. For example,</w:t>
+            </w:r>
+          </w:p>
+          <w:p>
+            <w:pPr>
+              <w:pStyle w:val="ListParagraph"/>
+              <w:numPr>
+                <w:ilvl w:val="0"/>
+                <w:numId w:val="2"/>
+              </w:numPr>
+              <w:rPr>
+                <w:rFonts w:ascii="Times New Roman" w:hAnsi="Times New Roman" w:cs="Times New Roman"/>
+                <w:sz w:val="24"/>
+                <w:szCs w:val="32"/>
+              </w:rPr>
+            </w:pPr>
+            <w:r>
+              <w:rPr>
+                <w:rFonts w:ascii="Times New Roman" w:hAnsi="Times New Roman" w:cs="Times New Roman"/>
+                <w:sz w:val="24"/>
+                <w:szCs w:val="32"/>
+              </w:rPr>
+              <w:t>Search Engine</w:t>
+            </w:r>
+            <w:r>
+              <w:rPr>
+                <w:rFonts w:ascii="Times New Roman" w:hAnsi="Times New Roman" w:cs="Times New Roman"/>
+                <w:sz w:val="24"/>
+                <w:szCs w:val="32"/>
+              </w:rPr>
+              <w:t xml:space="preserve"> can use MapReduce to index the search strings</w:t>
+            </w:r>
+          </w:p>
+          <w:p>
+            <w:pPr>
+              <w:pStyle w:val="ListParagraph"/>
+              <w:numPr>
+                <w:ilvl w:val="0"/>
+                <w:numId w:val="2"/>
+              </w:numPr>
+              <w:rPr>
+                <w:rFonts w:ascii="Times New Roman" w:hAnsi="Times New Roman" w:cs="Times New Roman"/>
+                <w:sz w:val="24"/>
+                <w:szCs w:val="32"/>
+              </w:rPr>
+            </w:pPr>
+            <w:r>
+              <w:rPr>
+                <w:rFonts w:ascii="Times New Roman" w:hAnsi="Times New Roman" w:cs="Times New Roman"/>
+                <w:sz w:val="24"/>
+                <w:szCs w:val="32"/>
+              </w:rPr>
+              <w:t>Social Media</w:t>
+            </w:r>
+            <w:r>
+              <w:rPr>
+                <w:rFonts w:ascii="Times New Roman" w:hAnsi="Times New Roman" w:cs="Times New Roman"/>
+                <w:sz w:val="24"/>
+                <w:szCs w:val="32"/>
+              </w:rPr>
+              <w:t xml:space="preserve"> can use MapReduce to find the key persons in the network</w:t>
+            </w:r>
+          </w:p>
+        </w:tc>
+      </w:tr>
+    </w:tbl>
     <w:p>
       <w:pPr>
         <w:rPr>
@@ -411,21 +1171,21 @@
 </file>
 
 <file path=word/numbering.xml><?xml version="1.0" encoding="utf-8"?>
-<w:numbering xmlns:wpc="http://schemas.microsoft.com/office/word/2010/wordprocessingCanvas" xmlns:cx="http://schemas.microsoft.com/office/drawing/2014/chartex" xmlns:cx1="http://schemas.microsoft.com/office/drawing/2015/9/8/chartex" xmlns:cx2="http://schemas.microsoft.com/office/drawing/2015/10/21/chartex" xmlns:cx3="http://schemas.microsoft.com/office/drawing/2016/5/9/chartex" xmlns:cx4="http://schemas.microsoft.com/office/drawing/2016/5/10/chartex" xmlns:cx5="http://schemas.microsoft.com/office/drawing/2016/5/11/chartex" xmlns:mc="http://schemas.openxmlformats.org/markup-compatibility/2006" xmlns:o="urn:schemas-microsoft-com:office:office" xmlns:r="http://schemas.openxmlformats.org/officeDocument/2006/relationships" xmlns:m="http://schemas.openxmlformats.org/officeDocument/2006/math" xmlns:v="urn:schemas-microsoft-com:vml" xmlns:wp14="http://schemas.microsoft.com/office/word/2010/wordprocessingDrawing" xmlns:wp="http://schemas.openxmlformats.org/drawingml/2006/wordprocessingDrawing" xmlns:w10="urn:schemas-microsoft-com:office:word" xmlns:w="http://schemas.openxmlformats.org/wordprocessingml/2006/main" xmlns:w14="http://schemas.microsoft.com/office/word/2010/wordml" xmlns:w15="http://schemas.microsoft.com/office/word/2012/wordml" xmlns:w16se="http://schemas.microsoft.com/office/word/2015/wordml/symex" xmlns:wpg="http://schemas.microsoft.com/office/word/2010/wordprocessingGroup" xmlns:wpi="http://schemas.microsoft.com/office/word/2010/wordprocessingInk" xmlns:wne="http://schemas.microsoft.com/office/word/2006/wordml" xmlns:wps="http://schemas.microsoft.com/office/word/2010/wordprocessingShape" mc:Ignorable="w14 w15 w16se wp14">
+<w:numbering xmlns:wpc="http://schemas.microsoft.com/office/word/2010/wordprocessingCanvas" xmlns:cx="http://schemas.microsoft.com/office/drawing/2014/chartex" xmlns:cx1="http://schemas.microsoft.com/office/drawing/2015/9/8/chartex" xmlns:cx2="http://schemas.microsoft.com/office/drawing/2015/10/21/chartex" xmlns:cx3="http://schemas.microsoft.com/office/drawing/2016/5/9/chartex" xmlns:cx4="http://schemas.microsoft.com/office/drawing/2016/5/10/chartex" xmlns:cx5="http://schemas.microsoft.com/office/drawing/2016/5/11/chartex" xmlns:cx6="http://schemas.microsoft.com/office/drawing/2016/5/12/chartex" xmlns:cx7="http://schemas.microsoft.com/office/drawing/2016/5/13/chartex" xmlns:cx8="http://schemas.microsoft.com/office/drawing/2016/5/14/chartex" xmlns:mc="http://schemas.openxmlformats.org/markup-compatibility/2006" xmlns:aink="http://schemas.microsoft.com/office/drawing/2016/ink" xmlns:am3d="http://schemas.microsoft.com/office/drawing/2017/model3d" xmlns:o="urn:schemas-microsoft-com:office:office" xmlns:r="http://schemas.openxmlformats.org/officeDocument/2006/relationships" xmlns:m="http://schemas.openxmlformats.org/officeDocument/2006/math" xmlns:v="urn:schemas-microsoft-com:vml" xmlns:wp14="http://schemas.microsoft.com/office/word/2010/wordprocessingDrawing" xmlns:wp="http://schemas.openxmlformats.org/drawingml/2006/wordprocessingDrawing" xmlns:w10="urn:schemas-microsoft-com:office:word" xmlns:w="http://schemas.openxmlformats.org/wordprocessingml/2006/main" xmlns:w14="http://schemas.microsoft.com/office/word/2010/wordml" xmlns:w15="http://schemas.microsoft.com/office/word/2012/wordml" xmlns:w16cid="http://schemas.microsoft.com/office/word/2016/wordml/cid" xmlns:w16se="http://schemas.microsoft.com/office/word/2015/wordml/symex" xmlns:wpg="http://schemas.microsoft.com/office/word/2010/wordprocessingGroup" xmlns:wpi="http://schemas.microsoft.com/office/word/2010/wordprocessingInk" xmlns:wne="http://schemas.microsoft.com/office/word/2006/wordml" xmlns:wps="http://schemas.microsoft.com/office/word/2010/wordprocessingShape" mc:Ignorable="w14 w15 w16se w16cid wp14">
   <w:abstractNum w:abstractNumId="0" w15:restartNumberingAfterBreak="0">
-    <w:nsid w:val="78076D05"/>
+    <w:nsid w:val="2D1E1C50"/>
     <w:multiLevelType w:val="hybridMultilevel"/>
-    <w:tmpl w:val="5C04670C"/>
-    <w:lvl w:ilvl="0" w:tplc="0409000F">
-      <w:start w:val="1"/>
-      <w:numFmt w:val="decimal"/>
-      <w:lvlText w:val="%1."/>
+    <w:tmpl w:val="8198360C"/>
+    <w:lvl w:ilvl="0" w:tplc="04090001">
+      <w:start w:val="1"/>
+      <w:numFmt w:val="bullet"/>
+      <w:lvlText w:val=""/>
       <w:lvlJc w:val="left"/>
       <w:pPr>
         <w:ind w:left="720" w:hanging="360"/>
       </w:pPr>
       <w:rPr>
-        <w:rFonts w:hint="default"/>
+        <w:rFonts w:ascii="Symbol" w:hAnsi="Symbol" w:hint="default"/>
       </w:rPr>
     </w:lvl>
     <w:lvl w:ilvl="1" w:tplc="04090019" w:tentative="1">
@@ -501,14 +1261,454 @@
       </w:pPr>
     </w:lvl>
   </w:abstractNum>
+  <w:abstractNum w:abstractNumId="1" w15:restartNumberingAfterBreak="0">
+    <w:nsid w:val="33127D67"/>
+    <w:multiLevelType w:val="hybridMultilevel"/>
+    <w:tmpl w:val="37C86A98"/>
+    <w:lvl w:ilvl="0" w:tplc="04090001">
+      <w:start w:val="1"/>
+      <w:numFmt w:val="bullet"/>
+      <w:lvlText w:val=""/>
+      <w:lvlJc w:val="left"/>
+      <w:pPr>
+        <w:ind w:left="1080" w:hanging="360"/>
+      </w:pPr>
+      <w:rPr>
+        <w:rFonts w:ascii="Symbol" w:hAnsi="Symbol" w:hint="default"/>
+      </w:rPr>
+    </w:lvl>
+    <w:lvl w:ilvl="1" w:tplc="04090003" w:tentative="1">
+      <w:start w:val="1"/>
+      <w:numFmt w:val="bullet"/>
+      <w:lvlText w:val="o"/>
+      <w:lvlJc w:val="left"/>
+      <w:pPr>
+        <w:ind w:left="1800" w:hanging="360"/>
+      </w:pPr>
+      <w:rPr>
+        <w:rFonts w:ascii="Courier New" w:hAnsi="Courier New" w:hint="default"/>
+      </w:rPr>
+    </w:lvl>
+    <w:lvl w:ilvl="2" w:tplc="04090005" w:tentative="1">
+      <w:start w:val="1"/>
+      <w:numFmt w:val="bullet"/>
+      <w:lvlText w:val=""/>
+      <w:lvlJc w:val="left"/>
+      <w:pPr>
+        <w:ind w:left="2520" w:hanging="360"/>
+      </w:pPr>
+      <w:rPr>
+        <w:rFonts w:ascii="Wingdings" w:hAnsi="Wingdings" w:hint="default"/>
+      </w:rPr>
+    </w:lvl>
+    <w:lvl w:ilvl="3" w:tplc="04090001" w:tentative="1">
+      <w:start w:val="1"/>
+      <w:numFmt w:val="bullet"/>
+      <w:lvlText w:val=""/>
+      <w:lvlJc w:val="left"/>
+      <w:pPr>
+        <w:ind w:left="3240" w:hanging="360"/>
+      </w:pPr>
+      <w:rPr>
+        <w:rFonts w:ascii="Symbol" w:hAnsi="Symbol" w:hint="default"/>
+      </w:rPr>
+    </w:lvl>
+    <w:lvl w:ilvl="4" w:tplc="04090003" w:tentative="1">
+      <w:start w:val="1"/>
+      <w:numFmt w:val="bullet"/>
+      <w:lvlText w:val="o"/>
+      <w:lvlJc w:val="left"/>
+      <w:pPr>
+        <w:ind w:left="3960" w:hanging="360"/>
+      </w:pPr>
+      <w:rPr>
+        <w:rFonts w:ascii="Courier New" w:hAnsi="Courier New" w:hint="default"/>
+      </w:rPr>
+    </w:lvl>
+    <w:lvl w:ilvl="5" w:tplc="04090005" w:tentative="1">
+      <w:start w:val="1"/>
+      <w:numFmt w:val="bullet"/>
+      <w:lvlText w:val=""/>
+      <w:lvlJc w:val="left"/>
+      <w:pPr>
+        <w:ind w:left="4680" w:hanging="360"/>
+      </w:pPr>
+      <w:rPr>
+        <w:rFonts w:ascii="Wingdings" w:hAnsi="Wingdings" w:hint="default"/>
+      </w:rPr>
+    </w:lvl>
+    <w:lvl w:ilvl="6" w:tplc="04090001" w:tentative="1">
+      <w:start w:val="1"/>
+      <w:numFmt w:val="bullet"/>
+      <w:lvlText w:val=""/>
+      <w:lvlJc w:val="left"/>
+      <w:pPr>
+        <w:ind w:left="5400" w:hanging="360"/>
+      </w:pPr>
+      <w:rPr>
+        <w:rFonts w:ascii="Symbol" w:hAnsi="Symbol" w:hint="default"/>
+      </w:rPr>
+    </w:lvl>
+    <w:lvl w:ilvl="7" w:tplc="04090003" w:tentative="1">
+      <w:start w:val="1"/>
+      <w:numFmt w:val="bullet"/>
+      <w:lvlText w:val="o"/>
+      <w:lvlJc w:val="left"/>
+      <w:pPr>
+        <w:ind w:left="6120" w:hanging="360"/>
+      </w:pPr>
+      <w:rPr>
+        <w:rFonts w:ascii="Courier New" w:hAnsi="Courier New" w:hint="default"/>
+      </w:rPr>
+    </w:lvl>
+    <w:lvl w:ilvl="8" w:tplc="04090005" w:tentative="1">
+      <w:start w:val="1"/>
+      <w:numFmt w:val="bullet"/>
+      <w:lvlText w:val=""/>
+      <w:lvlJc w:val="left"/>
+      <w:pPr>
+        <w:ind w:left="6840" w:hanging="360"/>
+      </w:pPr>
+      <w:rPr>
+        <w:rFonts w:ascii="Wingdings" w:hAnsi="Wingdings" w:hint="default"/>
+      </w:rPr>
+    </w:lvl>
+  </w:abstractNum>
+  <w:abstractNum w:abstractNumId="2" w15:restartNumberingAfterBreak="0">
+    <w:nsid w:val="73A83CC6"/>
+    <w:multiLevelType w:val="hybridMultilevel"/>
+    <w:tmpl w:val="80EA084E"/>
+    <w:lvl w:ilvl="0" w:tplc="04090001">
+      <w:start w:val="1"/>
+      <w:numFmt w:val="bullet"/>
+      <w:lvlText w:val=""/>
+      <w:lvlJc w:val="left"/>
+      <w:pPr>
+        <w:ind w:left="720" w:hanging="360"/>
+      </w:pPr>
+      <w:rPr>
+        <w:rFonts w:ascii="Symbol" w:hAnsi="Symbol" w:hint="default"/>
+      </w:rPr>
+    </w:lvl>
+    <w:lvl w:ilvl="1" w:tplc="04090003" w:tentative="1">
+      <w:start w:val="1"/>
+      <w:numFmt w:val="bullet"/>
+      <w:lvlText w:val="o"/>
+      <w:lvlJc w:val="left"/>
+      <w:pPr>
+        <w:ind w:left="1440" w:hanging="360"/>
+      </w:pPr>
+      <w:rPr>
+        <w:rFonts w:ascii="Courier New" w:hAnsi="Courier New" w:hint="default"/>
+      </w:rPr>
+    </w:lvl>
+    <w:lvl w:ilvl="2" w:tplc="04090005" w:tentative="1">
+      <w:start w:val="1"/>
+      <w:numFmt w:val="bullet"/>
+      <w:lvlText w:val=""/>
+      <w:lvlJc w:val="left"/>
+      <w:pPr>
+        <w:ind w:left="2160" w:hanging="360"/>
+      </w:pPr>
+      <w:rPr>
+        <w:rFonts w:ascii="Wingdings" w:hAnsi="Wingdings" w:hint="default"/>
+      </w:rPr>
+    </w:lvl>
+    <w:lvl w:ilvl="3" w:tplc="04090001" w:tentative="1">
+      <w:start w:val="1"/>
+      <w:numFmt w:val="bullet"/>
+      <w:lvlText w:val=""/>
+      <w:lvlJc w:val="left"/>
+      <w:pPr>
+        <w:ind w:left="2880" w:hanging="360"/>
+      </w:pPr>
+      <w:rPr>
+        <w:rFonts w:ascii="Symbol" w:hAnsi="Symbol" w:hint="default"/>
+      </w:rPr>
+    </w:lvl>
+    <w:lvl w:ilvl="4" w:tplc="04090003" w:tentative="1">
+      <w:start w:val="1"/>
+      <w:numFmt w:val="bullet"/>
+      <w:lvlText w:val="o"/>
+      <w:lvlJc w:val="left"/>
+      <w:pPr>
+        <w:ind w:left="3600" w:hanging="360"/>
+      </w:pPr>
+      <w:rPr>
+        <w:rFonts w:ascii="Courier New" w:hAnsi="Courier New" w:hint="default"/>
+      </w:rPr>
+    </w:lvl>
+    <w:lvl w:ilvl="5" w:tplc="04090005" w:tentative="1">
+      <w:start w:val="1"/>
+      <w:numFmt w:val="bullet"/>
+      <w:lvlText w:val=""/>
+      <w:lvlJc w:val="left"/>
+      <w:pPr>
+        <w:ind w:left="4320" w:hanging="360"/>
+      </w:pPr>
+      <w:rPr>
+        <w:rFonts w:ascii="Wingdings" w:hAnsi="Wingdings" w:hint="default"/>
+      </w:rPr>
+    </w:lvl>
+    <w:lvl w:ilvl="6" w:tplc="04090001" w:tentative="1">
+      <w:start w:val="1"/>
+      <w:numFmt w:val="bullet"/>
+      <w:lvlText w:val=""/>
+      <w:lvlJc w:val="left"/>
+      <w:pPr>
+        <w:ind w:left="5040" w:hanging="360"/>
+      </w:pPr>
+      <w:rPr>
+        <w:rFonts w:ascii="Symbol" w:hAnsi="Symbol" w:hint="default"/>
+      </w:rPr>
+    </w:lvl>
+    <w:lvl w:ilvl="7" w:tplc="04090003" w:tentative="1">
+      <w:start w:val="1"/>
+      <w:numFmt w:val="bullet"/>
+      <w:lvlText w:val="o"/>
+      <w:lvlJc w:val="left"/>
+      <w:pPr>
+        <w:ind w:left="5760" w:hanging="360"/>
+      </w:pPr>
+      <w:rPr>
+        <w:rFonts w:ascii="Courier New" w:hAnsi="Courier New" w:hint="default"/>
+      </w:rPr>
+    </w:lvl>
+    <w:lvl w:ilvl="8" w:tplc="04090005" w:tentative="1">
+      <w:start w:val="1"/>
+      <w:numFmt w:val="bullet"/>
+      <w:lvlText w:val=""/>
+      <w:lvlJc w:val="left"/>
+      <w:pPr>
+        <w:ind w:left="6480" w:hanging="360"/>
+      </w:pPr>
+      <w:rPr>
+        <w:rFonts w:ascii="Wingdings" w:hAnsi="Wingdings" w:hint="default"/>
+      </w:rPr>
+    </w:lvl>
+  </w:abstractNum>
+  <w:abstractNum w:abstractNumId="3" w15:restartNumberingAfterBreak="0">
+    <w:nsid w:val="78076D05"/>
+    <w:multiLevelType w:val="hybridMultilevel"/>
+    <w:tmpl w:val="BADE7FCA"/>
+    <w:lvl w:ilvl="0" w:tplc="0409000F">
+      <w:start w:val="1"/>
+      <w:numFmt w:val="decimal"/>
+      <w:lvlText w:val="%1."/>
+      <w:lvlJc w:val="left"/>
+      <w:pPr>
+        <w:ind w:left="720" w:hanging="360"/>
+      </w:pPr>
+      <w:rPr>
+        <w:rFonts w:hint="default"/>
+      </w:rPr>
+    </w:lvl>
+    <w:lvl w:ilvl="1" w:tplc="04090019">
+      <w:start w:val="1"/>
+      <w:numFmt w:val="lowerLetter"/>
+      <w:lvlText w:val="%2."/>
+      <w:lvlJc w:val="left"/>
+      <w:pPr>
+        <w:ind w:left="1440" w:hanging="360"/>
+      </w:pPr>
+    </w:lvl>
+    <w:lvl w:ilvl="2" w:tplc="0409001B" w:tentative="1">
+      <w:start w:val="1"/>
+      <w:numFmt w:val="lowerRoman"/>
+      <w:lvlText w:val="%3."/>
+      <w:lvlJc w:val="right"/>
+      <w:pPr>
+        <w:ind w:left="2160" w:hanging="180"/>
+      </w:pPr>
+    </w:lvl>
+    <w:lvl w:ilvl="3" w:tplc="0409000F" w:tentative="1">
+      <w:start w:val="1"/>
+      <w:numFmt w:val="decimal"/>
+      <w:lvlText w:val="%4."/>
+      <w:lvlJc w:val="left"/>
+      <w:pPr>
+        <w:ind w:left="2880" w:hanging="360"/>
+      </w:pPr>
+    </w:lvl>
+    <w:lvl w:ilvl="4" w:tplc="04090019" w:tentative="1">
+      <w:start w:val="1"/>
+      <w:numFmt w:val="lowerLetter"/>
+      <w:lvlText w:val="%5."/>
+      <w:lvlJc w:val="left"/>
+      <w:pPr>
+        <w:ind w:left="3600" w:hanging="360"/>
+      </w:pPr>
+    </w:lvl>
+    <w:lvl w:ilvl="5" w:tplc="0409001B" w:tentative="1">
+      <w:start w:val="1"/>
+      <w:numFmt w:val="lowerRoman"/>
+      <w:lvlText w:val="%6."/>
+      <w:lvlJc w:val="right"/>
+      <w:pPr>
+        <w:ind w:left="4320" w:hanging="180"/>
+      </w:pPr>
+    </w:lvl>
+    <w:lvl w:ilvl="6" w:tplc="0409000F" w:tentative="1">
+      <w:start w:val="1"/>
+      <w:numFmt w:val="decimal"/>
+      <w:lvlText w:val="%7."/>
+      <w:lvlJc w:val="left"/>
+      <w:pPr>
+        <w:ind w:left="5040" w:hanging="360"/>
+      </w:pPr>
+    </w:lvl>
+    <w:lvl w:ilvl="7" w:tplc="04090019" w:tentative="1">
+      <w:start w:val="1"/>
+      <w:numFmt w:val="lowerLetter"/>
+      <w:lvlText w:val="%8."/>
+      <w:lvlJc w:val="left"/>
+      <w:pPr>
+        <w:ind w:left="5760" w:hanging="360"/>
+      </w:pPr>
+    </w:lvl>
+    <w:lvl w:ilvl="8" w:tplc="0409001B" w:tentative="1">
+      <w:start w:val="1"/>
+      <w:numFmt w:val="lowerRoman"/>
+      <w:lvlText w:val="%9."/>
+      <w:lvlJc w:val="right"/>
+      <w:pPr>
+        <w:ind w:left="6480" w:hanging="180"/>
+      </w:pPr>
+    </w:lvl>
+  </w:abstractNum>
+  <w:abstractNum w:abstractNumId="4" w15:restartNumberingAfterBreak="0">
+    <w:nsid w:val="790A3E55"/>
+    <w:multiLevelType w:val="hybridMultilevel"/>
+    <w:tmpl w:val="0108E092"/>
+    <w:lvl w:ilvl="0" w:tplc="04090001">
+      <w:start w:val="1"/>
+      <w:numFmt w:val="bullet"/>
+      <w:lvlText w:val=""/>
+      <w:lvlJc w:val="left"/>
+      <w:pPr>
+        <w:ind w:left="720" w:hanging="360"/>
+      </w:pPr>
+      <w:rPr>
+        <w:rFonts w:ascii="Symbol" w:hAnsi="Symbol" w:hint="default"/>
+      </w:rPr>
+    </w:lvl>
+    <w:lvl w:ilvl="1" w:tplc="04090003" w:tentative="1">
+      <w:start w:val="1"/>
+      <w:numFmt w:val="bullet"/>
+      <w:lvlText w:val="o"/>
+      <w:lvlJc w:val="left"/>
+      <w:pPr>
+        <w:ind w:left="1440" w:hanging="360"/>
+      </w:pPr>
+      <w:rPr>
+        <w:rFonts w:ascii="Courier New" w:hAnsi="Courier New" w:hint="default"/>
+      </w:rPr>
+    </w:lvl>
+    <w:lvl w:ilvl="2" w:tplc="04090005" w:tentative="1">
+      <w:start w:val="1"/>
+      <w:numFmt w:val="bullet"/>
+      <w:lvlText w:val=""/>
+      <w:lvlJc w:val="left"/>
+      <w:pPr>
+        <w:ind w:left="2160" w:hanging="360"/>
+      </w:pPr>
+      <w:rPr>
+        <w:rFonts w:ascii="Wingdings" w:hAnsi="Wingdings" w:hint="default"/>
+      </w:rPr>
+    </w:lvl>
+    <w:lvl w:ilvl="3" w:tplc="04090001" w:tentative="1">
+      <w:start w:val="1"/>
+      <w:numFmt w:val="bullet"/>
+      <w:lvlText w:val=""/>
+      <w:lvlJc w:val="left"/>
+      <w:pPr>
+        <w:ind w:left="2880" w:hanging="360"/>
+      </w:pPr>
+      <w:rPr>
+        <w:rFonts w:ascii="Symbol" w:hAnsi="Symbol" w:hint="default"/>
+      </w:rPr>
+    </w:lvl>
+    <w:lvl w:ilvl="4" w:tplc="04090003" w:tentative="1">
+      <w:start w:val="1"/>
+      <w:numFmt w:val="bullet"/>
+      <w:lvlText w:val="o"/>
+      <w:lvlJc w:val="left"/>
+      <w:pPr>
+        <w:ind w:left="3600" w:hanging="360"/>
+      </w:pPr>
+      <w:rPr>
+        <w:rFonts w:ascii="Courier New" w:hAnsi="Courier New" w:hint="default"/>
+      </w:rPr>
+    </w:lvl>
+    <w:lvl w:ilvl="5" w:tplc="04090005" w:tentative="1">
+      <w:start w:val="1"/>
+      <w:numFmt w:val="bullet"/>
+      <w:lvlText w:val=""/>
+      <w:lvlJc w:val="left"/>
+      <w:pPr>
+        <w:ind w:left="4320" w:hanging="360"/>
+      </w:pPr>
+      <w:rPr>
+        <w:rFonts w:ascii="Wingdings" w:hAnsi="Wingdings" w:hint="default"/>
+      </w:rPr>
+    </w:lvl>
+    <w:lvl w:ilvl="6" w:tplc="04090001" w:tentative="1">
+      <w:start w:val="1"/>
+      <w:numFmt w:val="bullet"/>
+      <w:lvlText w:val=""/>
+      <w:lvlJc w:val="left"/>
+      <w:pPr>
+        <w:ind w:left="5040" w:hanging="360"/>
+      </w:pPr>
+      <w:rPr>
+        <w:rFonts w:ascii="Symbol" w:hAnsi="Symbol" w:hint="default"/>
+      </w:rPr>
+    </w:lvl>
+    <w:lvl w:ilvl="7" w:tplc="04090003" w:tentative="1">
+      <w:start w:val="1"/>
+      <w:numFmt w:val="bullet"/>
+      <w:lvlText w:val="o"/>
+      <w:lvlJc w:val="left"/>
+      <w:pPr>
+        <w:ind w:left="5760" w:hanging="360"/>
+      </w:pPr>
+      <w:rPr>
+        <w:rFonts w:ascii="Courier New" w:hAnsi="Courier New" w:hint="default"/>
+      </w:rPr>
+    </w:lvl>
+    <w:lvl w:ilvl="8" w:tplc="04090005" w:tentative="1">
+      <w:start w:val="1"/>
+      <w:numFmt w:val="bullet"/>
+      <w:lvlText w:val=""/>
+      <w:lvlJc w:val="left"/>
+      <w:pPr>
+        <w:ind w:left="6480" w:hanging="360"/>
+      </w:pPr>
+      <w:rPr>
+        <w:rFonts w:ascii="Wingdings" w:hAnsi="Wingdings" w:hint="default"/>
+      </w:rPr>
+    </w:lvl>
+  </w:abstractNum>
   <w:num w:numId="1">
+    <w:abstractNumId w:val="3"/>
+  </w:num>
+  <w:num w:numId="2">
     <w:abstractNumId w:val="0"/>
+  </w:num>
+  <w:num w:numId="3">
+    <w:abstractNumId w:val="1"/>
+  </w:num>
+  <w:num w:numId="4">
+    <w:abstractNumId w:val="2"/>
+  </w:num>
+  <w:num w:numId="5">
+    <w:abstractNumId w:val="4"/>
   </w:num>
 </w:numbering>
 </file>
 
 <file path=word/styles.xml><?xml version="1.0" encoding="utf-8"?>
-<w:styles xmlns:mc="http://schemas.openxmlformats.org/markup-compatibility/2006" xmlns:r="http://schemas.openxmlformats.org/officeDocument/2006/relationships" xmlns:w="http://schemas.openxmlformats.org/wordprocessingml/2006/main" xmlns:w14="http://schemas.microsoft.com/office/word/2010/wordml" xmlns:w15="http://schemas.microsoft.com/office/word/2012/wordml" xmlns:w16se="http://schemas.microsoft.com/office/word/2015/wordml/symex" mc:Ignorable="w14 w15 w16se">
+<w:styles xmlns:mc="http://schemas.openxmlformats.org/markup-compatibility/2006" xmlns:r="http://schemas.openxmlformats.org/officeDocument/2006/relationships" xmlns:w="http://schemas.openxmlformats.org/wordprocessingml/2006/main" xmlns:w14="http://schemas.microsoft.com/office/word/2010/wordml" xmlns:w15="http://schemas.microsoft.com/office/word/2012/wordml" xmlns:w16cid="http://schemas.microsoft.com/office/word/2016/wordml/cid" xmlns:w16se="http://schemas.microsoft.com/office/word/2015/wordml/symex" mc:Ignorable="w14 w15 w16se w16cid">
   <w:docDefaults>
     <w:rPrDefault>
       <w:rPr>
@@ -524,7 +1724,7 @@
       </w:pPr>
     </w:pPrDefault>
   </w:docDefaults>
-  <w:latentStyles w:defLockedState="0" w:defUIPriority="99" w:defSemiHidden="0" w:defUnhideWhenUsed="0" w:defQFormat="0" w:count="374">
+  <w:latentStyles w:defLockedState="0" w:defUIPriority="99" w:defSemiHidden="0" w:defUnhideWhenUsed="0" w:defQFormat="0" w:count="376">
     <w:lsdException w:name="Normal" w:uiPriority="0" w:qFormat="1"/>
     <w:lsdException w:name="heading 1" w:uiPriority="9" w:qFormat="1"/>
     <w:lsdException w:name="heading 2" w:semiHidden="1" w:uiPriority="9" w:unhideWhenUsed="1" w:qFormat="1"/>
@@ -630,7 +1830,6 @@
     <w:lsdException w:name="HTML Sample" w:semiHidden="1" w:unhideWhenUsed="1"/>
     <w:lsdException w:name="HTML Typewriter" w:semiHidden="1" w:unhideWhenUsed="1"/>
     <w:lsdException w:name="HTML Variable" w:semiHidden="1" w:unhideWhenUsed="1"/>
-    <w:lsdException w:name="Normal Table" w:semiHidden="1" w:unhideWhenUsed="1"/>
     <w:lsdException w:name="annotation subject" w:semiHidden="1" w:unhideWhenUsed="1"/>
     <w:lsdException w:name="No List" w:semiHidden="1" w:unhideWhenUsed="1"/>
     <w:lsdException w:name="Outline List 1" w:semiHidden="1" w:unhideWhenUsed="1"/>
@@ -676,11 +1875,9 @@
     <w:lsdException w:name="Table Subtle 1" w:semiHidden="1" w:unhideWhenUsed="1"/>
     <w:lsdException w:name="Table Subtle 2" w:semiHidden="1" w:unhideWhenUsed="1"/>
     <w:lsdException w:name="Table Web 1" w:semiHidden="1" w:unhideWhenUsed="1"/>
-    <w:lsdException w:name="Table Web 2" w:semiHidden="1" w:unhideWhenUsed="1"/>
     <w:lsdException w:name="Table Web 3" w:semiHidden="1" w:unhideWhenUsed="1"/>
     <w:lsdException w:name="Balloon Text" w:semiHidden="1" w:unhideWhenUsed="1"/>
     <w:lsdException w:name="Table Grid" w:uiPriority="39"/>
-    <w:lsdException w:name="Table Theme" w:semiHidden="1" w:unhideWhenUsed="1"/>
     <w:lsdException w:name="Placeholder Text" w:semiHidden="1"/>
     <w:lsdException w:name="No Spacing" w:uiPriority="1" w:qFormat="1"/>
     <w:lsdException w:name="Light Shading" w:uiPriority="60"/>
@@ -899,6 +2096,8 @@
     <w:lsdException w:name="Mention" w:semiHidden="1" w:unhideWhenUsed="1"/>
     <w:lsdException w:name="Smart Hyperlink" w:semiHidden="1" w:unhideWhenUsed="1"/>
     <w:lsdException w:name="Hashtag" w:semiHidden="1" w:unhideWhenUsed="1"/>
+    <w:lsdException w:name="Unresolved Mention" w:semiHidden="1" w:unhideWhenUsed="1"/>
+    <w:lsdException w:name="Smart Link" w:semiHidden="1" w:unhideWhenUsed="1"/>
   </w:latentStyles>
   <w:style w:type="paragraph" w:default="1" w:styleId="Normal">
     <w:name w:val="Normal"/>
@@ -952,6 +2151,37 @@
       <w:ind w:left="720"/>
       <w:contextualSpacing/>
     </w:pPr>
+  </w:style>
+  <w:style w:type="table" w:styleId="TableGrid">
+    <w:name w:val="Table Grid"/>
+    <w:basedOn w:val="TableNormal"/>
+    <w:uiPriority w:val="39"/>
+    <w:rsid w:val="0001603F"/>
+    <w:pPr>
+      <w:spacing w:after="0" w:line="240" w:lineRule="auto"/>
+    </w:pPr>
+    <w:tblPr>
+      <w:tblBorders>
+        <w:top w:val="single" w:sz="4" w:space="0" w:color="auto"/>
+        <w:left w:val="single" w:sz="4" w:space="0" w:color="auto"/>
+        <w:bottom w:val="single" w:sz="4" w:space="0" w:color="auto"/>
+        <w:right w:val="single" w:sz="4" w:space="0" w:color="auto"/>
+        <w:insideH w:val="single" w:sz="4" w:space="0" w:color="auto"/>
+        <w:insideV w:val="single" w:sz="4" w:space="0" w:color="auto"/>
+      </w:tblBorders>
+    </w:tblPr>
+  </w:style>
+  <w:style w:type="character" w:styleId="UnresolvedMention">
+    <w:name w:val="Unresolved Mention"/>
+    <w:basedOn w:val="DefaultParagraphFont"/>
+    <w:uiPriority w:val="99"/>
+    <w:semiHidden/>
+    <w:unhideWhenUsed/>
+    <w:rsid w:val="0001603F"/>
+    <w:rPr>
+      <w:color w:val="605E5C"/>
+      <w:shd w:val="clear" w:color="auto" w:fill="E1DFDD"/>
+    </w:rPr>
   </w:style>
 </w:styles>
 </file>

</xml_diff>